<commit_message>
Cập nhật 10:25 15/08/2017
</commit_message>
<xml_diff>
--- a/BaoCao/BaoCaoThietKeWebsiteDiemDuLich.docx
+++ b/BaoCao/BaoCaoThietKeWebsiteDiemDuLich.docx
@@ -42,6 +42,9 @@
       </w:r>
       <w:r>
         <w:t xml:space="preserve"> Các thành viên tham gia thực hiện</w:t>
+      </w:r>
+      <w:r>
+        <w:t>.</w:t>
       </w:r>
     </w:p>
     <w:tbl>
@@ -1027,7 +1030,7 @@
               <w:cnfStyle w:val="000000000000" w:firstRow="0" w:lastRow="0" w:firstColumn="0" w:lastColumn="0" w:oddVBand="0" w:evenVBand="0" w:oddHBand="0" w:evenHBand="0" w:firstRowFirstColumn="0" w:firstRowLastColumn="0" w:lastRowFirstColumn="0" w:lastRowLastColumn="0"/>
             </w:pPr>
             <w:r>
-              <w:t>Khu du lịch rộng bao nhiêu?</w:t>
+              <w:t>Khu du lịch tên gì?</w:t>
             </w:r>
           </w:p>
         </w:tc>
@@ -1047,6 +1050,77 @@
             <w:r>
               <w:t>Chủ khu du lịch</w:t>
             </w:r>
+          </w:p>
+        </w:tc>
+        <w:tc>
+          <w:tcPr>
+            <w:tcW w:w="2965" w:type="dxa"/>
+            <w:vAlign w:val="center"/>
+          </w:tcPr>
+          <w:p>
+            <w:pPr>
+              <w:pStyle w:val="ListParagraph"/>
+              <w:ind w:left="0"/>
+              <w:jc w:val="center"/>
+              <w:cnfStyle w:val="000000000000" w:firstRow="0" w:lastRow="0" w:firstColumn="0" w:lastColumn="0" w:oddVBand="0" w:evenVBand="0" w:oddHBand="0" w:evenHBand="0" w:firstRowFirstColumn="0" w:firstRowLastColumn="0" w:lastRowFirstColumn="0" w:lastRowLastColumn="0"/>
+            </w:pPr>
+            <w:r>
+              <w:t>Thung Thũng Tình Yêu.</w:t>
+            </w:r>
+          </w:p>
+        </w:tc>
+      </w:tr>
+      <w:tr>
+        <w:trPr>
+          <w:trHeight w:val="663"/>
+        </w:trPr>
+        <w:tc>
+          <w:tcPr>
+            <w:cnfStyle w:val="001000000000" w:firstRow="0" w:lastRow="0" w:firstColumn="1" w:lastColumn="0" w:oddVBand="0" w:evenVBand="0" w:oddHBand="0" w:evenHBand="0" w:firstRowFirstColumn="0" w:firstRowLastColumn="0" w:lastRowFirstColumn="0" w:lastRowLastColumn="0"/>
+            <w:tcW w:w="715" w:type="dxa"/>
+            <w:vAlign w:val="center"/>
+          </w:tcPr>
+          <w:p>
+            <w:pPr>
+              <w:pStyle w:val="ListParagraph"/>
+              <w:ind w:left="0"/>
+              <w:jc w:val="center"/>
+            </w:pPr>
+            <w:r>
+              <w:t>2</w:t>
+            </w:r>
+          </w:p>
+        </w:tc>
+        <w:tc>
+          <w:tcPr>
+            <w:tcW w:w="3600" w:type="dxa"/>
+            <w:vAlign w:val="center"/>
+          </w:tcPr>
+          <w:p>
+            <w:pPr>
+              <w:pStyle w:val="ListParagraph"/>
+              <w:ind w:left="0"/>
+              <w:jc w:val="center"/>
+              <w:cnfStyle w:val="000000000000" w:firstRow="0" w:lastRow="0" w:firstColumn="0" w:lastColumn="0" w:oddVBand="0" w:evenVBand="0" w:oddHBand="0" w:evenHBand="0" w:firstRowFirstColumn="0" w:firstRowLastColumn="0" w:lastRowFirstColumn="0" w:lastRowLastColumn="0"/>
+            </w:pPr>
+            <w:r>
+              <w:t>Khu du lịch rộng bao nhiêu?</w:t>
+            </w:r>
+          </w:p>
+        </w:tc>
+        <w:tc>
+          <w:tcPr>
+            <w:tcW w:w="2070" w:type="dxa"/>
+            <w:vMerge/>
+            <w:vAlign w:val="center"/>
+          </w:tcPr>
+          <w:p>
+            <w:pPr>
+              <w:pStyle w:val="ListParagraph"/>
+              <w:ind w:left="0"/>
+              <w:jc w:val="center"/>
+              <w:cnfStyle w:val="000000000000" w:firstRow="0" w:lastRow="0" w:firstColumn="0" w:lastColumn="0" w:oddVBand="0" w:evenVBand="0" w:oddHBand="0" w:evenHBand="0" w:firstRowFirstColumn="0" w:firstRowLastColumn="0" w:lastRowFirstColumn="0" w:lastRowLastColumn="0"/>
+            </w:pPr>
           </w:p>
         </w:tc>
         <w:tc>
@@ -1087,7 +1161,7 @@
               <w:jc w:val="center"/>
             </w:pPr>
             <w:r>
-              <w:t>2</w:t>
+              <w:t>3</w:t>
             </w:r>
           </w:p>
         </w:tc>
@@ -1164,7 +1238,7 @@
               <w:jc w:val="center"/>
             </w:pPr>
             <w:r>
-              <w:t>3</w:t>
+              <w:t>4</w:t>
             </w:r>
           </w:p>
         </w:tc>
@@ -1241,7 +1315,8 @@
               <w:jc w:val="center"/>
             </w:pPr>
             <w:r>
-              <w:t>4</w:t>
+              <w:lastRenderedPageBreak/>
+              <w:t>5</w:t>
             </w:r>
           </w:p>
         </w:tc>
@@ -1315,8 +1390,7 @@
               <w:jc w:val="center"/>
             </w:pPr>
             <w:r>
-              <w:lastRenderedPageBreak/>
-              <w:t>5</w:t>
+              <w:t>6</w:t>
             </w:r>
           </w:p>
         </w:tc>
@@ -1393,7 +1467,7 @@
               <w:jc w:val="center"/>
             </w:pPr>
             <w:r>
-              <w:t>6</w:t>
+              <w:t>7</w:t>
             </w:r>
           </w:p>
         </w:tc>
@@ -1470,7 +1544,7 @@
               <w:jc w:val="center"/>
             </w:pPr>
             <w:r>
-              <w:t>7</w:t>
+              <w:t>8</w:t>
             </w:r>
           </w:p>
         </w:tc>
@@ -1522,13 +1596,7 @@
               <w:cnfStyle w:val="000000000000" w:firstRow="0" w:lastRow="0" w:firstColumn="0" w:lastColumn="0" w:oddVBand="0" w:evenVBand="0" w:oddHBand="0" w:evenHBand="0" w:firstRowFirstColumn="0" w:firstRowLastColumn="0" w:lastRowFirstColumn="0" w:lastRowLastColumn="0"/>
             </w:pPr>
             <w:r>
-              <w:t>Admin</w:t>
-            </w:r>
-            <w:r>
-              <w:t xml:space="preserve"> có toàn quyền</w:t>
-            </w:r>
-            <w:r>
-              <w:t>.</w:t>
+              <w:t>Admin có toàn quyền, khách hàng không phải đăng nhập.</w:t>
             </w:r>
           </w:p>
         </w:tc>
@@ -1830,6 +1898,9 @@
               <w:jc w:val="center"/>
               <w:cnfStyle w:val="000000000000" w:firstRow="0" w:lastRow="0" w:firstColumn="0" w:lastColumn="0" w:oddVBand="0" w:evenVBand="0" w:oddHBand="0" w:evenHBand="0" w:firstRowFirstColumn="0" w:firstRowLastColumn="0" w:lastRowFirstColumn="0" w:lastRowLastColumn="0"/>
             </w:pPr>
+            <w:r>
+              <w:t>Viết yêu cầu</w:t>
+            </w:r>
           </w:p>
         </w:tc>
         <w:tc>
@@ -1844,6 +1915,9 @@
               <w:jc w:val="center"/>
               <w:cnfStyle w:val="000000000000" w:firstRow="0" w:lastRow="0" w:firstColumn="0" w:lastColumn="0" w:oddVBand="0" w:evenVBand="0" w:oddHBand="0" w:evenHBand="0" w:firstRowFirstColumn="0" w:firstRowLastColumn="0" w:lastRowFirstColumn="0" w:lastRowLastColumn="0"/>
             </w:pPr>
+            <w:r>
+              <w:t>Khách hàng</w:t>
+            </w:r>
           </w:p>
         </w:tc>
         <w:tc>
@@ -1858,6 +1932,9 @@
               <w:jc w:val="center"/>
               <w:cnfStyle w:val="000000000000" w:firstRow="0" w:lastRow="0" w:firstColumn="0" w:lastColumn="0" w:oddVBand="0" w:evenVBand="0" w:oddHBand="0" w:evenHBand="0" w:firstRowFirstColumn="0" w:firstRowLastColumn="0" w:lastRowFirstColumn="0" w:lastRowLastColumn="0"/>
             </w:pPr>
+            <w:r>
+              <w:t>Không phải đăng nhập.</w:t>
+            </w:r>
           </w:p>
         </w:tc>
       </w:tr>
@@ -2224,6 +2301,7 @@
               <w:jc w:val="center"/>
             </w:pPr>
             <w:r>
+              <w:lastRenderedPageBreak/>
               <w:t>5</w:t>
             </w:r>
           </w:p>
@@ -2280,7 +2358,6 @@
               <w:jc w:val="center"/>
             </w:pPr>
             <w:r>
-              <w:lastRenderedPageBreak/>
               <w:t>6</w:t>
             </w:r>
           </w:p>
@@ -2741,6 +2818,7 @@
         <w:ind w:left="900" w:firstLine="540"/>
       </w:pPr>
       <w:r>
+        <w:lastRenderedPageBreak/>
         <w:t xml:space="preserve">B4: Người quản trị nhập thông tin </w:t>
       </w:r>
       <w:r>
@@ -2773,7 +2851,6 @@
         <w:ind w:left="900" w:firstLine="540"/>
       </w:pPr>
       <w:r>
-        <w:lastRenderedPageBreak/>
         <w:t>B1: Thực hiện đăng nhập để vào trang quản lý.</w:t>
       </w:r>
     </w:p>
@@ -3192,6 +3269,7 @@
         <w:ind w:left="900" w:firstLine="540"/>
       </w:pPr>
       <w:r>
+        <w:lastRenderedPageBreak/>
         <w:t>B2: Trên giao diện khách hàng chọn liên hệ.</w:t>
       </w:r>
     </w:p>
@@ -3212,7 +3290,6 @@
         <w:ind w:left="900" w:firstLine="540"/>
       </w:pPr>
       <w:r>
-        <w:lastRenderedPageBreak/>
         <w:t xml:space="preserve">B4: </w:t>
       </w:r>
       <w:r>
@@ -3253,7 +3330,13 @@
         <w:ind w:left="1440"/>
       </w:pPr>
       <w:r>
-        <w:t>B2: Trên giao diện quản lý người quản trị chọn quan lý yêu cầu.</w:t>
+        <w:t>B2: Trên giao diện quản lý người quản trị chọ</w:t>
+      </w:r>
+      <w:r>
+        <w:t>n quả</w:t>
+      </w:r>
+      <w:r>
+        <w:t>n lý yêu cầu.</w:t>
       </w:r>
     </w:p>
     <w:p>
@@ -4249,6 +4332,7 @@
               <w:jc w:val="center"/>
             </w:pPr>
             <w:r>
+              <w:lastRenderedPageBreak/>
               <w:t>7</w:t>
             </w:r>
           </w:p>
@@ -4429,7 +4513,6 @@
               <w:jc w:val="center"/>
             </w:pPr>
             <w:r>
-              <w:lastRenderedPageBreak/>
               <w:t>9</w:t>
             </w:r>
           </w:p>
@@ -5708,6 +5791,7 @@
               <w:jc w:val="center"/>
             </w:pPr>
             <w:r>
+              <w:lastRenderedPageBreak/>
               <w:t>23</w:t>
             </w:r>
           </w:p>
@@ -5894,7 +5978,6 @@
               <w:jc w:val="center"/>
             </w:pPr>
             <w:r>
-              <w:lastRenderedPageBreak/>
               <w:t>25</w:t>
             </w:r>
           </w:p>
@@ -7284,6 +7367,7 @@
               <w:jc w:val="center"/>
             </w:pPr>
             <w:r>
+              <w:lastRenderedPageBreak/>
               <w:t>40</w:t>
             </w:r>
           </w:p>
@@ -7476,7 +7560,6 @@
               <w:jc w:val="center"/>
             </w:pPr>
             <w:r>
-              <w:lastRenderedPageBreak/>
               <w:t>42</w:t>
             </w:r>
           </w:p>
@@ -8532,7 +8615,7 @@
               <w:cnfStyle w:val="000000000000" w:firstRow="0" w:lastRow="0" w:firstColumn="0" w:lastColumn="0" w:oddVBand="0" w:evenVBand="0" w:oddHBand="0" w:evenHBand="0" w:firstRowFirstColumn="0" w:firstRowLastColumn="0" w:lastRowFirstColumn="0" w:lastRowLastColumn="0"/>
             </w:pPr>
             <w:r>
-              <w:t>B8</w:t>
+              <w:t>B9</w:t>
             </w:r>
           </w:p>
         </w:tc>
@@ -8622,7 +8705,7 @@
               <w:cnfStyle w:val="000000000000" w:firstRow="0" w:lastRow="0" w:firstColumn="0" w:lastColumn="0" w:oddVBand="0" w:evenVBand="0" w:oddHBand="0" w:evenHBand="0" w:firstRowFirstColumn="0" w:firstRowLastColumn="0" w:lastRowFirstColumn="0" w:lastRowLastColumn="0"/>
             </w:pPr>
             <w:r>
-              <w:t>B8</w:t>
+              <w:t>B9</w:t>
             </w:r>
           </w:p>
         </w:tc>
@@ -8709,7 +8792,7 @@
               <w:cnfStyle w:val="000000000000" w:firstRow="0" w:lastRow="0" w:firstColumn="0" w:lastColumn="0" w:oddVBand="0" w:evenVBand="0" w:oddHBand="0" w:evenHBand="0" w:firstRowFirstColumn="0" w:firstRowLastColumn="0" w:lastRowFirstColumn="0" w:lastRowLastColumn="0"/>
             </w:pPr>
             <w:r>
-              <w:t>B8</w:t>
+              <w:t>B9</w:t>
             </w:r>
           </w:p>
         </w:tc>
@@ -8796,7 +8879,10 @@
               <w:cnfStyle w:val="000000000000" w:firstRow="0" w:lastRow="0" w:firstColumn="0" w:lastColumn="0" w:oddVBand="0" w:evenVBand="0" w:oddHBand="0" w:evenHBand="0" w:firstRowFirstColumn="0" w:firstRowLastColumn="0" w:lastRowFirstColumn="0" w:lastRowLastColumn="0"/>
             </w:pPr>
             <w:r>
-              <w:t>B8</w:t>
+              <w:t>B9</w:t>
+            </w:r>
+            <w:r>
+              <w:t xml:space="preserve"> </w:t>
             </w:r>
           </w:p>
         </w:tc>
@@ -8875,7 +8961,7 @@
           <v:shape id="_x0000_i1025" type="#_x0000_t75" style="width:423.25pt;height:218.5pt" o:ole="">
             <v:imagedata r:id="rId11" o:title=""/>
           </v:shape>
-          <o:OLEObject Type="Embed" ProgID="Visio.Drawing.11" ShapeID="_x0000_i1025" DrawAspect="Content" ObjectID="_1564296741" r:id="rId12"/>
+          <o:OLEObject Type="Embed" ProgID="Visio.Drawing.11" ShapeID="_x0000_i1025" DrawAspect="Content" ObjectID="_1564298101" r:id="rId12"/>
         </w:object>
       </w:r>
     </w:p>
@@ -8932,8 +9018,21 @@
           <v:shape id="_x0000_i1026" type="#_x0000_t75" style="width:373.75pt;height:219.75pt" o:ole="">
             <v:imagedata r:id="rId13" o:title=""/>
           </v:shape>
-          <o:OLEObject Type="Embed" ProgID="Visio.Drawing.11" ShapeID="_x0000_i1026" DrawAspect="Content" ObjectID="_1564296742" r:id="rId14"/>
+          <o:OLEObject Type="Embed" ProgID="Visio.Drawing.11" ShapeID="_x0000_i1026" DrawAspect="Content" ObjectID="_1564298102" r:id="rId14"/>
         </w:object>
+      </w:r>
+    </w:p>
+    <w:p>
+      <w:pPr>
+        <w:rPr>
+          <w:b/>
+        </w:rPr>
+      </w:pPr>
+      <w:r>
+        <w:rPr>
+          <w:b/>
+        </w:rPr>
+        <w:br w:type="page"/>
       </w:r>
     </w:p>
     <w:p>
@@ -8952,6 +9051,7 @@
         <w:rPr>
           <w:b/>
         </w:rPr>
+        <w:lastRenderedPageBreak/>
         <w:t>Mô hình</w:t>
       </w:r>
       <w:r>
@@ -8975,8 +9075,21 @@
           <v:shape id="_x0000_i1027" type="#_x0000_t75" style="width:383.15pt;height:244.8pt" o:ole="">
             <v:imagedata r:id="rId15" o:title=""/>
           </v:shape>
-          <o:OLEObject Type="Embed" ProgID="Visio.Drawing.11" ShapeID="_x0000_i1027" DrawAspect="Content" ObjectID="_1564296743" r:id="rId16"/>
+          <o:OLEObject Type="Embed" ProgID="Visio.Drawing.11" ShapeID="_x0000_i1027" DrawAspect="Content" ObjectID="_1564298103" r:id="rId16"/>
         </w:object>
+      </w:r>
+    </w:p>
+    <w:p>
+      <w:pPr>
+        <w:rPr>
+          <w:b/>
+        </w:rPr>
+      </w:pPr>
+      <w:r>
+        <w:rPr>
+          <w:b/>
+        </w:rPr>
+        <w:br w:type="page"/>
       </w:r>
     </w:p>
     <w:p>
@@ -8995,6 +9108,7 @@
         <w:rPr>
           <w:b/>
         </w:rPr>
+        <w:lastRenderedPageBreak/>
         <w:t>Mô</w:t>
       </w:r>
       <w:r>
@@ -9018,8 +9132,21 @@
           <v:shape id="_x0000_i1028" type="#_x0000_t75" style="width:383.15pt;height:387.55pt" o:ole="">
             <v:imagedata r:id="rId17" o:title=""/>
           </v:shape>
-          <o:OLEObject Type="Embed" ProgID="Visio.Drawing.11" ShapeID="_x0000_i1028" DrawAspect="Content" ObjectID="_1564296744" r:id="rId18"/>
+          <o:OLEObject Type="Embed" ProgID="Visio.Drawing.11" ShapeID="_x0000_i1028" DrawAspect="Content" ObjectID="_1564298104" r:id="rId18"/>
         </w:object>
+      </w:r>
+    </w:p>
+    <w:p>
+      <w:pPr>
+        <w:rPr>
+          <w:b/>
+        </w:rPr>
+      </w:pPr>
+      <w:r>
+        <w:rPr>
+          <w:b/>
+        </w:rPr>
+        <w:br w:type="page"/>
       </w:r>
     </w:p>
     <w:p>
@@ -9038,6 +9165,7 @@
         <w:rPr>
           <w:b/>
         </w:rPr>
+        <w:lastRenderedPageBreak/>
         <w:t>Mô hình quản lý danh mục tin tức.</w:t>
       </w:r>
     </w:p>
@@ -9055,8 +9183,21 @@
           <v:shape id="_x0000_i1029" type="#_x0000_t75" style="width:383.8pt;height:388.8pt" o:ole="">
             <v:imagedata r:id="rId19" o:title=""/>
           </v:shape>
-          <o:OLEObject Type="Embed" ProgID="Visio.Drawing.11" ShapeID="_x0000_i1029" DrawAspect="Content" ObjectID="_1564296745" r:id="rId20"/>
+          <o:OLEObject Type="Embed" ProgID="Visio.Drawing.11" ShapeID="_x0000_i1029" DrawAspect="Content" ObjectID="_1564298105" r:id="rId20"/>
         </w:object>
+      </w:r>
+    </w:p>
+    <w:p>
+      <w:pPr>
+        <w:rPr>
+          <w:b/>
+        </w:rPr>
+      </w:pPr>
+      <w:r>
+        <w:rPr>
+          <w:b/>
+        </w:rPr>
+        <w:br w:type="page"/>
       </w:r>
     </w:p>
     <w:p>
@@ -9075,6 +9216,7 @@
         <w:rPr>
           <w:b/>
         </w:rPr>
+        <w:lastRenderedPageBreak/>
         <w:t>Mô hình quản lý tin tức.</w:t>
       </w:r>
     </w:p>
@@ -9092,8 +9234,21 @@
           <v:shape id="_x0000_i1030" type="#_x0000_t75" style="width:383.8pt;height:388.8pt" o:ole="">
             <v:imagedata r:id="rId21" o:title=""/>
           </v:shape>
-          <o:OLEObject Type="Embed" ProgID="Visio.Drawing.11" ShapeID="_x0000_i1030" DrawAspect="Content" ObjectID="_1564296746" r:id="rId22"/>
+          <o:OLEObject Type="Embed" ProgID="Visio.Drawing.11" ShapeID="_x0000_i1030" DrawAspect="Content" ObjectID="_1564298106" r:id="rId22"/>
         </w:object>
+      </w:r>
+    </w:p>
+    <w:p>
+      <w:pPr>
+        <w:rPr>
+          <w:b/>
+        </w:rPr>
+      </w:pPr>
+      <w:r>
+        <w:rPr>
+          <w:b/>
+        </w:rPr>
+        <w:br w:type="page"/>
       </w:r>
     </w:p>
     <w:p>
@@ -9112,6 +9267,7 @@
         <w:rPr>
           <w:b/>
         </w:rPr>
+        <w:lastRenderedPageBreak/>
         <w:t>Mô hình quản lý menu.</w:t>
       </w:r>
     </w:p>
@@ -9129,8 +9285,21 @@
           <v:shape id="_x0000_i1031" type="#_x0000_t75" style="width:385.05pt;height:388.8pt" o:ole="">
             <v:imagedata r:id="rId23" o:title=""/>
           </v:shape>
-          <o:OLEObject Type="Embed" ProgID="Visio.Drawing.11" ShapeID="_x0000_i1031" DrawAspect="Content" ObjectID="_1564296747" r:id="rId24"/>
+          <o:OLEObject Type="Embed" ProgID="Visio.Drawing.11" ShapeID="_x0000_i1031" DrawAspect="Content" ObjectID="_1564298107" r:id="rId24"/>
         </w:object>
+      </w:r>
+    </w:p>
+    <w:p>
+      <w:pPr>
+        <w:rPr>
+          <w:b/>
+        </w:rPr>
+      </w:pPr>
+      <w:r>
+        <w:rPr>
+          <w:b/>
+        </w:rPr>
+        <w:br w:type="page"/>
       </w:r>
     </w:p>
     <w:p>
@@ -9149,6 +9318,7 @@
         <w:rPr>
           <w:b/>
         </w:rPr>
+        <w:lastRenderedPageBreak/>
         <w:t>Mô hình quản lý slider.</w:t>
       </w:r>
     </w:p>
@@ -9166,8 +9336,21 @@
           <v:shape id="_x0000_i1032" type="#_x0000_t75" style="width:383.8pt;height:388.8pt" o:ole="">
             <v:imagedata r:id="rId25" o:title=""/>
           </v:shape>
-          <o:OLEObject Type="Embed" ProgID="Visio.Drawing.11" ShapeID="_x0000_i1032" DrawAspect="Content" ObjectID="_1564296748" r:id="rId26"/>
+          <o:OLEObject Type="Embed" ProgID="Visio.Drawing.11" ShapeID="_x0000_i1032" DrawAspect="Content" ObjectID="_1564298108" r:id="rId26"/>
         </w:object>
+      </w:r>
+    </w:p>
+    <w:p>
+      <w:pPr>
+        <w:rPr>
+          <w:b/>
+        </w:rPr>
+      </w:pPr>
+      <w:r>
+        <w:rPr>
+          <w:b/>
+        </w:rPr>
+        <w:br w:type="page"/>
       </w:r>
     </w:p>
     <w:p>
@@ -9186,6 +9369,7 @@
         <w:rPr>
           <w:b/>
         </w:rPr>
+        <w:lastRenderedPageBreak/>
         <w:t>Mô hình quả</w:t>
       </w:r>
       <w:r>
@@ -9215,8 +9399,21 @@
           <v:shape id="_x0000_i1033" type="#_x0000_t75" style="width:382.55pt;height:386.9pt" o:ole="">
             <v:imagedata r:id="rId27" o:title=""/>
           </v:shape>
-          <o:OLEObject Type="Embed" ProgID="Visio.Drawing.11" ShapeID="_x0000_i1033" DrawAspect="Content" ObjectID="_1564296749" r:id="rId28"/>
+          <o:OLEObject Type="Embed" ProgID="Visio.Drawing.11" ShapeID="_x0000_i1033" DrawAspect="Content" ObjectID="_1564298109" r:id="rId28"/>
         </w:object>
+      </w:r>
+    </w:p>
+    <w:p>
+      <w:pPr>
+        <w:rPr>
+          <w:b/>
+        </w:rPr>
+      </w:pPr>
+      <w:r>
+        <w:rPr>
+          <w:b/>
+        </w:rPr>
+        <w:br w:type="page"/>
       </w:r>
     </w:p>
     <w:p>
@@ -9235,6 +9432,7 @@
         <w:rPr>
           <w:b/>
         </w:rPr>
+        <w:lastRenderedPageBreak/>
         <w:t>Mô hình quản lý bảng giá.</w:t>
       </w:r>
     </w:p>
@@ -9252,8 +9450,21 @@
           <v:shape id="_x0000_i1034" type="#_x0000_t75" style="width:385.05pt;height:388.8pt" o:ole="">
             <v:imagedata r:id="rId29" o:title=""/>
           </v:shape>
-          <o:OLEObject Type="Embed" ProgID="Visio.Drawing.11" ShapeID="_x0000_i1034" DrawAspect="Content" ObjectID="_1564296750" r:id="rId30"/>
+          <o:OLEObject Type="Embed" ProgID="Visio.Drawing.11" ShapeID="_x0000_i1034" DrawAspect="Content" ObjectID="_1564298110" r:id="rId30"/>
         </w:object>
+      </w:r>
+    </w:p>
+    <w:p>
+      <w:pPr>
+        <w:rPr>
+          <w:b/>
+        </w:rPr>
+      </w:pPr>
+      <w:r>
+        <w:rPr>
+          <w:b/>
+        </w:rPr>
+        <w:br w:type="page"/>
       </w:r>
     </w:p>
     <w:p>
@@ -9272,6 +9483,7 @@
         <w:rPr>
           <w:b/>
         </w:rPr>
+        <w:lastRenderedPageBreak/>
         <w:t xml:space="preserve">Mô hình quản lý đầu </w:t>
       </w:r>
       <w:proofErr w:type="gramStart"/>
@@ -9300,8 +9512,21 @@
           <v:shape id="_x0000_i1035" type="#_x0000_t75" style="width:385.05pt;height:388.8pt" o:ole="">
             <v:imagedata r:id="rId31" o:title=""/>
           </v:shape>
-          <o:OLEObject Type="Embed" ProgID="Visio.Drawing.11" ShapeID="_x0000_i1035" DrawAspect="Content" ObjectID="_1564296751" r:id="rId32"/>
+          <o:OLEObject Type="Embed" ProgID="Visio.Drawing.11" ShapeID="_x0000_i1035" DrawAspect="Content" ObjectID="_1564298111" r:id="rId32"/>
         </w:object>
+      </w:r>
+    </w:p>
+    <w:p>
+      <w:pPr>
+        <w:rPr>
+          <w:b/>
+        </w:rPr>
+      </w:pPr>
+      <w:r>
+        <w:rPr>
+          <w:b/>
+        </w:rPr>
+        <w:br w:type="page"/>
       </w:r>
     </w:p>
     <w:p>
@@ -9316,10 +9541,13 @@
           <w:b/>
         </w:rPr>
       </w:pPr>
+      <w:bookmarkStart w:id="0" w:name="_GoBack"/>
+      <w:bookmarkEnd w:id="0"/>
       <w:r>
         <w:rPr>
           <w:b/>
         </w:rPr>
+        <w:lastRenderedPageBreak/>
         <w:t>Mô hình quản lý yêu cầu</w:t>
       </w:r>
     </w:p>
@@ -9337,7 +9565,7 @@
           <v:shape id="_x0000_i1036" type="#_x0000_t75" style="width:385.65pt;height:231.65pt" o:ole="">
             <v:imagedata r:id="rId33" o:title=""/>
           </v:shape>
-          <o:OLEObject Type="Embed" ProgID="Visio.Drawing.11" ShapeID="_x0000_i1036" DrawAspect="Content" ObjectID="_1564296752" r:id="rId34"/>
+          <o:OLEObject Type="Embed" ProgID="Visio.Drawing.11" ShapeID="_x0000_i1036" DrawAspect="Content" ObjectID="_1564298112" r:id="rId34"/>
         </w:object>
       </w:r>
     </w:p>
@@ -9727,6 +9955,7 @@
               <w:jc w:val="center"/>
             </w:pPr>
             <w:r>
+              <w:lastRenderedPageBreak/>
               <w:t>3</w:t>
             </w:r>
           </w:p>
@@ -9794,7 +10023,6 @@
               <w:cnfStyle w:val="000000000000" w:firstRow="0" w:lastRow="0" w:firstColumn="0" w:lastColumn="0" w:oddVBand="0" w:evenVBand="0" w:oddHBand="0" w:evenHBand="0" w:firstRowFirstColumn="0" w:firstRowLastColumn="0" w:lastRowFirstColumn="0" w:lastRowLastColumn="0"/>
             </w:pPr>
             <w:r>
-              <w:lastRenderedPageBreak/>
               <w:t>B2: Người dùng chọn đổi mật khẩu.</w:t>
             </w:r>
           </w:p>
@@ -9876,7 +10104,6 @@
               <w:jc w:val="center"/>
             </w:pPr>
             <w:r>
-              <w:lastRenderedPageBreak/>
               <w:t>4</w:t>
             </w:r>
           </w:p>
@@ -10418,6 +10645,7 @@
               <w:jc w:val="center"/>
             </w:pPr>
             <w:r>
+              <w:lastRenderedPageBreak/>
               <w:t>8</w:t>
             </w:r>
           </w:p>
@@ -10495,7 +10723,6 @@
               <w:cnfStyle w:val="000000000000" w:firstRow="0" w:lastRow="0" w:firstColumn="0" w:lastColumn="0" w:oddVBand="0" w:evenVBand="0" w:oddHBand="0" w:evenHBand="0" w:firstRowFirstColumn="0" w:firstRowLastColumn="0" w:lastRowFirstColumn="0" w:lastRowLastColumn="0"/>
             </w:pPr>
             <w:r>
-              <w:lastRenderedPageBreak/>
               <w:t xml:space="preserve">B4: Admin nhấn vào icon chi tiết của tài khoản muốn </w:t>
             </w:r>
             <w:r>
@@ -10553,7 +10780,6 @@
               <w:jc w:val="center"/>
             </w:pPr>
             <w:r>
-              <w:lastRenderedPageBreak/>
               <w:t>9</w:t>
             </w:r>
           </w:p>
@@ -11203,6 +11429,7 @@
               <w:jc w:val="center"/>
             </w:pPr>
             <w:r>
+              <w:lastRenderedPageBreak/>
               <w:t>14</w:t>
             </w:r>
           </w:p>
@@ -11289,7 +11516,6 @@
               <w:cnfStyle w:val="000000000000" w:firstRow="0" w:lastRow="0" w:firstColumn="0" w:lastColumn="0" w:oddVBand="0" w:evenVBand="0" w:oddHBand="0" w:evenHBand="0" w:firstRowFirstColumn="0" w:firstRowLastColumn="0" w:lastRowFirstColumn="0" w:lastRowLastColumn="0"/>
             </w:pPr>
             <w:r>
-              <w:lastRenderedPageBreak/>
               <w:t xml:space="preserve">B4: Admin nhấn vào icon chi tiết của </w:t>
             </w:r>
             <w:r>
@@ -11344,7 +11570,6 @@
               <w:jc w:val="center"/>
             </w:pPr>
             <w:r>
-              <w:lastRenderedPageBreak/>
               <w:t>15</w:t>
             </w:r>
           </w:p>
@@ -12118,6 +12343,7 @@
               <w:cnfStyle w:val="000000000000" w:firstRow="0" w:lastRow="0" w:firstColumn="0" w:lastColumn="0" w:oddVBand="0" w:evenVBand="0" w:oddHBand="0" w:evenHBand="0" w:firstRowFirstColumn="0" w:firstRowLastColumn="0" w:lastRowFirstColumn="0" w:lastRowLastColumn="0"/>
             </w:pPr>
             <w:r>
+              <w:lastRenderedPageBreak/>
               <w:t xml:space="preserve">B4: Admin nhấn vào icon chi tiết của </w:t>
             </w:r>
             <w:r>
@@ -12133,7 +12359,6 @@
               <w:cnfStyle w:val="000000000000" w:firstRow="0" w:lastRow="0" w:firstColumn="0" w:lastColumn="0" w:oddVBand="0" w:evenVBand="0" w:oddHBand="0" w:evenHBand="0" w:firstRowFirstColumn="0" w:firstRowLastColumn="0" w:lastRowFirstColumn="0" w:lastRowLastColumn="0"/>
             </w:pPr>
             <w:r>
-              <w:lastRenderedPageBreak/>
               <w:t>B5: Giao diện thông tin chi tiế</w:t>
             </w:r>
             <w:r>
@@ -12956,6 +13181,7 @@
               <w:cnfStyle w:val="000000000000" w:firstRow="0" w:lastRow="0" w:firstColumn="0" w:lastColumn="0" w:oddVBand="0" w:evenVBand="0" w:oddHBand="0" w:evenHBand="0" w:firstRowFirstColumn="0" w:firstRowLastColumn="0" w:lastRowFirstColumn="0" w:lastRowLastColumn="0"/>
             </w:pPr>
             <w:r>
+              <w:lastRenderedPageBreak/>
               <w:t>B5: Giao diện thông tin chi tiế</w:t>
             </w:r>
             <w:r>
@@ -13814,6 +14040,7 @@
               <w:jc w:val="center"/>
             </w:pPr>
             <w:r>
+              <w:lastRenderedPageBreak/>
               <w:t>33</w:t>
             </w:r>
           </w:p>
@@ -13895,7 +14122,6 @@
               <w:cnfStyle w:val="000000000000" w:firstRow="0" w:lastRow="0" w:firstColumn="0" w:lastColumn="0" w:oddVBand="0" w:evenVBand="0" w:oddHBand="0" w:evenHBand="0" w:firstRowFirstColumn="0" w:firstRowLastColumn="0" w:lastRowFirstColumn="0" w:lastRowLastColumn="0"/>
             </w:pPr>
             <w:r>
-              <w:lastRenderedPageBreak/>
               <w:t>ĐK ra: Slider</w:t>
             </w:r>
             <w:r>
@@ -13921,7 +14147,6 @@
               <w:jc w:val="center"/>
             </w:pPr>
             <w:r>
-              <w:lastRenderedPageBreak/>
               <w:t>34</w:t>
             </w:r>
           </w:p>
@@ -14628,6 +14853,7 @@
               <w:jc w:val="center"/>
             </w:pPr>
             <w:r>
+              <w:lastRenderedPageBreak/>
               <w:t>39</w:t>
             </w:r>
           </w:p>
@@ -14699,7 +14925,6 @@
               <w:cnfStyle w:val="000000000000" w:firstRow="0" w:lastRow="0" w:firstColumn="0" w:lastColumn="0" w:oddVBand="0" w:evenVBand="0" w:oddHBand="0" w:evenHBand="0" w:firstRowFirstColumn="0" w:firstRowLastColumn="0" w:lastRowFirstColumn="0" w:lastRowLastColumn="0"/>
             </w:pPr>
             <w:r>
-              <w:lastRenderedPageBreak/>
               <w:t>B2: Admin nhấn button tìm.</w:t>
             </w:r>
           </w:p>
@@ -14735,7 +14960,6 @@
               <w:jc w:val="center"/>
             </w:pPr>
             <w:r>
-              <w:lastRenderedPageBreak/>
               <w:t>40</w:t>
             </w:r>
           </w:p>
@@ -15442,6 +15666,7 @@
               <w:jc w:val="center"/>
             </w:pPr>
             <w:r>
+              <w:lastRenderedPageBreak/>
               <w:t>45</w:t>
             </w:r>
           </w:p>
@@ -15513,7 +15738,6 @@
               <w:cnfStyle w:val="000000000000" w:firstRow="0" w:lastRow="0" w:firstColumn="0" w:lastColumn="0" w:oddVBand="0" w:evenVBand="0" w:oddHBand="0" w:evenHBand="0" w:firstRowFirstColumn="0" w:firstRowLastColumn="0" w:lastRowFirstColumn="0" w:lastRowLastColumn="0"/>
             </w:pPr>
             <w:r>
-              <w:lastRenderedPageBreak/>
               <w:t>B2: Admin nhấn button tìm.</w:t>
             </w:r>
           </w:p>
@@ -15549,7 +15773,6 @@
               <w:jc w:val="center"/>
             </w:pPr>
             <w:r>
-              <w:lastRenderedPageBreak/>
               <w:t>46</w:t>
             </w:r>
           </w:p>
@@ -16355,6 +16578,7 @@
               <w:cnfStyle w:val="000000000000" w:firstRow="0" w:lastRow="0" w:firstColumn="0" w:lastColumn="0" w:oddVBand="0" w:evenVBand="0" w:oddHBand="0" w:evenHBand="0" w:firstRowFirstColumn="0" w:firstRowLastColumn="0" w:lastRowFirstColumn="0" w:lastRowLastColumn="0"/>
             </w:pPr>
             <w:r>
+              <w:lastRenderedPageBreak/>
               <w:t>ĐK ra: Đầu tư</w:t>
             </w:r>
             <w:r>
@@ -17065,8 +17289,6 @@
           <w:b/>
         </w:rPr>
       </w:pPr>
-      <w:bookmarkStart w:id="0" w:name="_GoBack"/>
-      <w:bookmarkEnd w:id="0"/>
       <w:r>
         <w:rPr>
           <w:b/>
@@ -17238,7 +17460,7 @@
         <w:noProof/>
         <w:color w:val="5B9BD5" w:themeColor="accent1"/>
       </w:rPr>
-      <w:t>29</w:t>
+      <w:t>19</w:t>
     </w:r>
     <w:r>
       <w:rPr>
@@ -19471,7 +19693,7 @@
 </file>
 
 <file path=customXml/itemProps1.xml><?xml version="1.0" encoding="utf-8"?>
-<ds:datastoreItem xmlns:ds="http://schemas.openxmlformats.org/officeDocument/2006/customXml" ds:itemID="{A6AEAA42-9F43-479E-837E-53995BD4984F}">
+<ds:datastoreItem xmlns:ds="http://schemas.openxmlformats.org/officeDocument/2006/customXml" ds:itemID="{73BD46A3-7548-4A00-8312-7ED4C02C60BF}">
   <ds:schemaRefs>
     <ds:schemaRef ds:uri="http://schemas.openxmlformats.org/officeDocument/2006/bibliography"/>
   </ds:schemaRefs>

</xml_diff>

<commit_message>
Cập nhật 11:00 15/08/2017
</commit_message>
<xml_diff>
--- a/BaoCao/BaoCaoThietKeWebsiteDiemDuLich.docx
+++ b/BaoCao/BaoCaoThietKeWebsiteDiemDuLich.docx
@@ -3175,15 +3175,7 @@
         <w:ind w:left="900" w:firstLine="540"/>
       </w:pPr>
       <w:r>
-        <w:t xml:space="preserve">B2: Trên giao diện quản lý người quản trị chọn quan lý đầu </w:t>
-      </w:r>
-      <w:proofErr w:type="gramStart"/>
-      <w:r>
-        <w:t>tư</w:t>
-      </w:r>
-      <w:proofErr w:type="gramEnd"/>
-      <w:r>
-        <w:t>.</w:t>
+        <w:t>B2: Trên giao diện quản lý người quản trị chọn quan lý đầu tư.</w:t>
       </w:r>
     </w:p>
     <w:p>
@@ -3193,15 +3185,7 @@
         <w:ind w:left="900" w:firstLine="540"/>
       </w:pPr>
       <w:r>
-        <w:t xml:space="preserve">B3: Người quản trị chọn đầu tư cần sửa đổi hoặc thêm mới đầu </w:t>
-      </w:r>
-      <w:proofErr w:type="gramStart"/>
-      <w:r>
-        <w:t>tư</w:t>
-      </w:r>
-      <w:proofErr w:type="gramEnd"/>
-      <w:r>
-        <w:t>.</w:t>
+        <w:t>B3: Người quản trị chọn đầu tư cần sửa đổi hoặc thêm mới đầu tư.</w:t>
       </w:r>
     </w:p>
     <w:p>
@@ -3211,15 +3195,7 @@
         <w:ind w:left="900" w:firstLine="540"/>
       </w:pPr>
       <w:r>
-        <w:t xml:space="preserve">B4: Người quản trị nhập thông tin đầu </w:t>
-      </w:r>
-      <w:proofErr w:type="gramStart"/>
-      <w:r>
-        <w:t>tư</w:t>
-      </w:r>
-      <w:proofErr w:type="gramEnd"/>
-      <w:r>
-        <w:t>.</w:t>
+        <w:t>B4: Người quản trị nhập thông tin đầu tư.</w:t>
       </w:r>
     </w:p>
     <w:p>
@@ -8961,7 +8937,7 @@
           <v:shape id="_x0000_i1025" type="#_x0000_t75" style="width:423.25pt;height:218.5pt" o:ole="">
             <v:imagedata r:id="rId11" o:title=""/>
           </v:shape>
-          <o:OLEObject Type="Embed" ProgID="Visio.Drawing.11" ShapeID="_x0000_i1025" DrawAspect="Content" ObjectID="_1564298101" r:id="rId12"/>
+          <o:OLEObject Type="Embed" ProgID="Visio.Drawing.11" ShapeID="_x0000_i1025" DrawAspect="Content" ObjectID="_1564299892" r:id="rId12"/>
         </w:object>
       </w:r>
     </w:p>
@@ -9018,7 +8994,7 @@
           <v:shape id="_x0000_i1026" type="#_x0000_t75" style="width:373.75pt;height:219.75pt" o:ole="">
             <v:imagedata r:id="rId13" o:title=""/>
           </v:shape>
-          <o:OLEObject Type="Embed" ProgID="Visio.Drawing.11" ShapeID="_x0000_i1026" DrawAspect="Content" ObjectID="_1564298102" r:id="rId14"/>
+          <o:OLEObject Type="Embed" ProgID="Visio.Drawing.11" ShapeID="_x0000_i1026" DrawAspect="Content" ObjectID="_1564299893" r:id="rId14"/>
         </w:object>
       </w:r>
     </w:p>
@@ -9075,7 +9051,7 @@
           <v:shape id="_x0000_i1027" type="#_x0000_t75" style="width:383.15pt;height:244.8pt" o:ole="">
             <v:imagedata r:id="rId15" o:title=""/>
           </v:shape>
-          <o:OLEObject Type="Embed" ProgID="Visio.Drawing.11" ShapeID="_x0000_i1027" DrawAspect="Content" ObjectID="_1564298103" r:id="rId16"/>
+          <o:OLEObject Type="Embed" ProgID="Visio.Drawing.11" ShapeID="_x0000_i1027" DrawAspect="Content" ObjectID="_1564299894" r:id="rId16"/>
         </w:object>
       </w:r>
     </w:p>
@@ -9132,7 +9108,7 @@
           <v:shape id="_x0000_i1028" type="#_x0000_t75" style="width:383.15pt;height:387.55pt" o:ole="">
             <v:imagedata r:id="rId17" o:title=""/>
           </v:shape>
-          <o:OLEObject Type="Embed" ProgID="Visio.Drawing.11" ShapeID="_x0000_i1028" DrawAspect="Content" ObjectID="_1564298104" r:id="rId18"/>
+          <o:OLEObject Type="Embed" ProgID="Visio.Drawing.11" ShapeID="_x0000_i1028" DrawAspect="Content" ObjectID="_1564299895" r:id="rId18"/>
         </w:object>
       </w:r>
     </w:p>
@@ -9183,7 +9159,7 @@
           <v:shape id="_x0000_i1029" type="#_x0000_t75" style="width:383.8pt;height:388.8pt" o:ole="">
             <v:imagedata r:id="rId19" o:title=""/>
           </v:shape>
-          <o:OLEObject Type="Embed" ProgID="Visio.Drawing.11" ShapeID="_x0000_i1029" DrawAspect="Content" ObjectID="_1564298105" r:id="rId20"/>
+          <o:OLEObject Type="Embed" ProgID="Visio.Drawing.11" ShapeID="_x0000_i1029" DrawAspect="Content" ObjectID="_1564299896" r:id="rId20"/>
         </w:object>
       </w:r>
     </w:p>
@@ -9234,7 +9210,7 @@
           <v:shape id="_x0000_i1030" type="#_x0000_t75" style="width:383.8pt;height:388.8pt" o:ole="">
             <v:imagedata r:id="rId21" o:title=""/>
           </v:shape>
-          <o:OLEObject Type="Embed" ProgID="Visio.Drawing.11" ShapeID="_x0000_i1030" DrawAspect="Content" ObjectID="_1564298106" r:id="rId22"/>
+          <o:OLEObject Type="Embed" ProgID="Visio.Drawing.11" ShapeID="_x0000_i1030" DrawAspect="Content" ObjectID="_1564299897" r:id="rId22"/>
         </w:object>
       </w:r>
     </w:p>
@@ -9285,7 +9261,7 @@
           <v:shape id="_x0000_i1031" type="#_x0000_t75" style="width:385.05pt;height:388.8pt" o:ole="">
             <v:imagedata r:id="rId23" o:title=""/>
           </v:shape>
-          <o:OLEObject Type="Embed" ProgID="Visio.Drawing.11" ShapeID="_x0000_i1031" DrawAspect="Content" ObjectID="_1564298107" r:id="rId24"/>
+          <o:OLEObject Type="Embed" ProgID="Visio.Drawing.11" ShapeID="_x0000_i1031" DrawAspect="Content" ObjectID="_1564299898" r:id="rId24"/>
         </w:object>
       </w:r>
     </w:p>
@@ -9336,7 +9312,7 @@
           <v:shape id="_x0000_i1032" type="#_x0000_t75" style="width:383.8pt;height:388.8pt" o:ole="">
             <v:imagedata r:id="rId25" o:title=""/>
           </v:shape>
-          <o:OLEObject Type="Embed" ProgID="Visio.Drawing.11" ShapeID="_x0000_i1032" DrawAspect="Content" ObjectID="_1564298108" r:id="rId26"/>
+          <o:OLEObject Type="Embed" ProgID="Visio.Drawing.11" ShapeID="_x0000_i1032" DrawAspect="Content" ObjectID="_1564299899" r:id="rId26"/>
         </w:object>
       </w:r>
     </w:p>
@@ -9399,7 +9375,7 @@
           <v:shape id="_x0000_i1033" type="#_x0000_t75" style="width:382.55pt;height:386.9pt" o:ole="">
             <v:imagedata r:id="rId27" o:title=""/>
           </v:shape>
-          <o:OLEObject Type="Embed" ProgID="Visio.Drawing.11" ShapeID="_x0000_i1033" DrawAspect="Content" ObjectID="_1564298109" r:id="rId28"/>
+          <o:OLEObject Type="Embed" ProgID="Visio.Drawing.11" ShapeID="_x0000_i1033" DrawAspect="Content" ObjectID="_1564299900" r:id="rId28"/>
         </w:object>
       </w:r>
     </w:p>
@@ -9450,7 +9426,7 @@
           <v:shape id="_x0000_i1034" type="#_x0000_t75" style="width:385.05pt;height:388.8pt" o:ole="">
             <v:imagedata r:id="rId29" o:title=""/>
           </v:shape>
-          <o:OLEObject Type="Embed" ProgID="Visio.Drawing.11" ShapeID="_x0000_i1034" DrawAspect="Content" ObjectID="_1564298110" r:id="rId30"/>
+          <o:OLEObject Type="Embed" ProgID="Visio.Drawing.11" ShapeID="_x0000_i1034" DrawAspect="Content" ObjectID="_1564299901" r:id="rId30"/>
         </w:object>
       </w:r>
     </w:p>
@@ -9484,21 +9460,7 @@
           <w:b/>
         </w:rPr>
         <w:lastRenderedPageBreak/>
-        <w:t xml:space="preserve">Mô hình quản lý đầu </w:t>
-      </w:r>
-      <w:proofErr w:type="gramStart"/>
-      <w:r>
-        <w:rPr>
-          <w:b/>
-        </w:rPr>
-        <w:t>tư</w:t>
-      </w:r>
-      <w:proofErr w:type="gramEnd"/>
-      <w:r>
-        <w:rPr>
-          <w:b/>
-        </w:rPr>
-        <w:t>.</w:t>
+        <w:t>Mô hình quản lý đầu tư.</w:t>
       </w:r>
     </w:p>
     <w:p>
@@ -9512,7 +9474,7 @@
           <v:shape id="_x0000_i1035" type="#_x0000_t75" style="width:385.05pt;height:388.8pt" o:ole="">
             <v:imagedata r:id="rId31" o:title=""/>
           </v:shape>
-          <o:OLEObject Type="Embed" ProgID="Visio.Drawing.11" ShapeID="_x0000_i1035" DrawAspect="Content" ObjectID="_1564298111" r:id="rId32"/>
+          <o:OLEObject Type="Embed" ProgID="Visio.Drawing.11" ShapeID="_x0000_i1035" DrawAspect="Content" ObjectID="_1564299902" r:id="rId32"/>
         </w:object>
       </w:r>
     </w:p>
@@ -9541,8 +9503,6 @@
           <w:b/>
         </w:rPr>
       </w:pPr>
-      <w:bookmarkStart w:id="0" w:name="_GoBack"/>
-      <w:bookmarkEnd w:id="0"/>
       <w:r>
         <w:rPr>
           <w:b/>
@@ -9565,7 +9525,7 @@
           <v:shape id="_x0000_i1036" type="#_x0000_t75" style="width:385.65pt;height:231.65pt" o:ole="">
             <v:imagedata r:id="rId33" o:title=""/>
           </v:shape>
-          <o:OLEObject Type="Embed" ProgID="Visio.Drawing.11" ShapeID="_x0000_i1036" DrawAspect="Content" ObjectID="_1564298112" r:id="rId34"/>
+          <o:OLEObject Type="Embed" ProgID="Visio.Drawing.11" ShapeID="_x0000_i1036" DrawAspect="Content" ObjectID="_1564299903" r:id="rId34"/>
         </w:object>
       </w:r>
     </w:p>
@@ -11726,13 +11686,8 @@
               <w:cnfStyle w:val="000000000000" w:firstRow="0" w:lastRow="0" w:firstColumn="0" w:lastColumn="0" w:oddVBand="0" w:evenVBand="0" w:oddHBand="0" w:evenHBand="0" w:firstRowFirstColumn="0" w:firstRowLastColumn="0" w:lastRowFirstColumn="0" w:lastRowLastColumn="0"/>
             </w:pPr>
             <w:r>
-              <w:t xml:space="preserve">ĐK vào: Admin đã đăng nhập </w:t>
-            </w:r>
-            <w:proofErr w:type="gramStart"/>
-            <w:r>
-              <w:t>vào .</w:t>
-            </w:r>
-            <w:proofErr w:type="gramEnd"/>
+              <w:t>ĐK vào: Admin đã đăng nhập vào .</w:t>
+            </w:r>
           </w:p>
           <w:p>
             <w:pPr>
@@ -12558,13 +12513,8 @@
               <w:cnfStyle w:val="000000000000" w:firstRow="0" w:lastRow="0" w:firstColumn="0" w:lastColumn="0" w:oddVBand="0" w:evenVBand="0" w:oddHBand="0" w:evenHBand="0" w:firstRowFirstColumn="0" w:firstRowLastColumn="0" w:lastRowFirstColumn="0" w:lastRowLastColumn="0"/>
             </w:pPr>
             <w:r>
-              <w:t xml:space="preserve">ĐK vào: Admin đã đăng nhập </w:t>
-            </w:r>
-            <w:proofErr w:type="gramStart"/>
-            <w:r>
-              <w:t>vào .</w:t>
-            </w:r>
-            <w:proofErr w:type="gramEnd"/>
+              <w:t>ĐK vào: Admin đã đăng nhập vào .</w:t>
+            </w:r>
           </w:p>
           <w:p>
             <w:pPr>
@@ -13378,13 +13328,8 @@
               <w:cnfStyle w:val="000000000000" w:firstRow="0" w:lastRow="0" w:firstColumn="0" w:lastColumn="0" w:oddVBand="0" w:evenVBand="0" w:oddHBand="0" w:evenHBand="0" w:firstRowFirstColumn="0" w:firstRowLastColumn="0" w:lastRowFirstColumn="0" w:lastRowLastColumn="0"/>
             </w:pPr>
             <w:r>
-              <w:t xml:space="preserve">ĐK vào: Admin đã đăng nhập </w:t>
-            </w:r>
-            <w:proofErr w:type="gramStart"/>
-            <w:r>
-              <w:t>vào .</w:t>
-            </w:r>
-            <w:proofErr w:type="gramEnd"/>
+              <w:t>ĐK vào: Admin đã đăng nhập vào .</w:t>
+            </w:r>
           </w:p>
           <w:p>
             <w:pPr>
@@ -14194,13 +14139,8 @@
               <w:cnfStyle w:val="000000000000" w:firstRow="0" w:lastRow="0" w:firstColumn="0" w:lastColumn="0" w:oddVBand="0" w:evenVBand="0" w:oddHBand="0" w:evenHBand="0" w:firstRowFirstColumn="0" w:firstRowLastColumn="0" w:lastRowFirstColumn="0" w:lastRowLastColumn="0"/>
             </w:pPr>
             <w:r>
-              <w:t xml:space="preserve">ĐK vào: Admin đã đăng nhập </w:t>
-            </w:r>
-            <w:proofErr w:type="gramStart"/>
-            <w:r>
-              <w:t>vào .</w:t>
-            </w:r>
-            <w:proofErr w:type="gramEnd"/>
+              <w:t>ĐK vào: Admin đã đăng nhập vào .</w:t>
+            </w:r>
           </w:p>
           <w:p>
             <w:pPr>
@@ -15007,13 +14947,8 @@
               <w:cnfStyle w:val="000000000000" w:firstRow="0" w:lastRow="0" w:firstColumn="0" w:lastColumn="0" w:oddVBand="0" w:evenVBand="0" w:oddHBand="0" w:evenHBand="0" w:firstRowFirstColumn="0" w:firstRowLastColumn="0" w:lastRowFirstColumn="0" w:lastRowLastColumn="0"/>
             </w:pPr>
             <w:r>
-              <w:t xml:space="preserve">ĐK vào: Admin đã đăng nhập </w:t>
-            </w:r>
-            <w:proofErr w:type="gramStart"/>
-            <w:r>
-              <w:t>vào .</w:t>
-            </w:r>
-            <w:proofErr w:type="gramEnd"/>
+              <w:t>ĐK vào: Admin đã đăng nhập vào .</w:t>
+            </w:r>
           </w:p>
           <w:p>
             <w:pPr>
@@ -15823,13 +15758,8 @@
               <w:cnfStyle w:val="000000000000" w:firstRow="0" w:lastRow="0" w:firstColumn="0" w:lastColumn="0" w:oddVBand="0" w:evenVBand="0" w:oddHBand="0" w:evenHBand="0" w:firstRowFirstColumn="0" w:firstRowLastColumn="0" w:lastRowFirstColumn="0" w:lastRowLastColumn="0"/>
             </w:pPr>
             <w:r>
-              <w:t xml:space="preserve">ĐK vào: Admin đã đăng nhập </w:t>
-            </w:r>
-            <w:proofErr w:type="gramStart"/>
-            <w:r>
-              <w:t>vào .</w:t>
-            </w:r>
-            <w:proofErr w:type="gramEnd"/>
+              <w:t>ĐK vào: Admin đã đăng nhập vào .</w:t>
+            </w:r>
           </w:p>
           <w:p>
             <w:pPr>
@@ -17096,6 +17026,7 @@
           <w:b/>
         </w:rPr>
       </w:pPr>
+      <w:bookmarkStart w:id="0" w:name="_GoBack"/>
       <w:r>
         <w:rPr>
           <w:b/>
@@ -17104,9 +17035,9 @@
         <w:lastRenderedPageBreak/>
         <w:drawing>
           <wp:inline distT="0" distB="0" distL="0" distR="0">
-            <wp:extent cx="5335325" cy="5071934"/>
+            <wp:extent cx="5359179" cy="5094610"/>
             <wp:effectExtent l="0" t="0" r="0" b="0"/>
-            <wp:docPr id="2" name="Picture 2"/>
+            <wp:docPr id="3" name="Picture 3"/>
             <wp:cNvGraphicFramePr>
               <a:graphicFrameLocks xmlns:a="http://schemas.openxmlformats.org/drawingml/2006/main" noChangeAspect="1"/>
             </wp:cNvGraphicFramePr>
@@ -17114,7 +17045,7 @@
               <a:graphicData uri="http://schemas.openxmlformats.org/drawingml/2006/picture">
                 <pic:pic xmlns:pic="http://schemas.openxmlformats.org/drawingml/2006/picture">
                   <pic:nvPicPr>
-                    <pic:cNvPr id="0" name="Picture 14"/>
+                    <pic:cNvPr id="0" name="Picture 13"/>
                     <pic:cNvPicPr>
                       <a:picLocks noChangeAspect="1" noChangeArrowheads="1"/>
                     </pic:cNvPicPr>
@@ -17135,7 +17066,7 @@
                   <pic:spPr bwMode="auto">
                     <a:xfrm>
                       <a:off x="0" y="0"/>
-                      <a:ext cx="5338532" cy="5074983"/>
+                      <a:ext cx="5364416" cy="5099589"/>
                     </a:xfrm>
                     <a:prstGeom prst="rect">
                       <a:avLst/>
@@ -17151,6 +17082,7 @@
           </wp:inline>
         </w:drawing>
       </w:r>
+      <w:bookmarkEnd w:id="0"/>
     </w:p>
     <w:p>
       <w:pPr>
@@ -17460,7 +17392,7 @@
         <w:noProof/>
         <w:color w:val="5B9BD5" w:themeColor="accent1"/>
       </w:rPr>
-      <w:t>19</w:t>
+      <w:t>29</w:t>
     </w:r>
     <w:r>
       <w:rPr>
@@ -19693,7 +19625,7 @@
 </file>
 
 <file path=customXml/itemProps1.xml><?xml version="1.0" encoding="utf-8"?>
-<ds:datastoreItem xmlns:ds="http://schemas.openxmlformats.org/officeDocument/2006/customXml" ds:itemID="{73BD46A3-7548-4A00-8312-7ED4C02C60BF}">
+<ds:datastoreItem xmlns:ds="http://schemas.openxmlformats.org/officeDocument/2006/customXml" ds:itemID="{37D5E9CC-BCA0-47AF-911D-A06E7C6A2E28}">
   <ds:schemaRefs>
     <ds:schemaRef ds:uri="http://schemas.openxmlformats.org/officeDocument/2006/bibliography"/>
   </ds:schemaRefs>

</xml_diff>

<commit_message>
Cập Nhật 19:19 15/08/2017
</commit_message>
<xml_diff>
--- a/BaoCao/BaoCaoThietKeWebsiteDiemDuLich.docx
+++ b/BaoCao/BaoCaoThietKeWebsiteDiemDuLich.docx
@@ -8937,7 +8937,7 @@
           <v:shape id="_x0000_i1025" type="#_x0000_t75" style="width:423.25pt;height:218.5pt" o:ole="">
             <v:imagedata r:id="rId11" o:title=""/>
           </v:shape>
-          <o:OLEObject Type="Embed" ProgID="Visio.Drawing.11" ShapeID="_x0000_i1025" DrawAspect="Content" ObjectID="_1564299892" r:id="rId12"/>
+          <o:OLEObject Type="Embed" ProgID="Visio.Drawing.11" ShapeID="_x0000_i1025" DrawAspect="Content" ObjectID="_1564329777" r:id="rId12"/>
         </w:object>
       </w:r>
     </w:p>
@@ -8994,7 +8994,7 @@
           <v:shape id="_x0000_i1026" type="#_x0000_t75" style="width:373.75pt;height:219.75pt" o:ole="">
             <v:imagedata r:id="rId13" o:title=""/>
           </v:shape>
-          <o:OLEObject Type="Embed" ProgID="Visio.Drawing.11" ShapeID="_x0000_i1026" DrawAspect="Content" ObjectID="_1564299893" r:id="rId14"/>
+          <o:OLEObject Type="Embed" ProgID="Visio.Drawing.11" ShapeID="_x0000_i1026" DrawAspect="Content" ObjectID="_1564329778" r:id="rId14"/>
         </w:object>
       </w:r>
     </w:p>
@@ -9051,7 +9051,7 @@
           <v:shape id="_x0000_i1027" type="#_x0000_t75" style="width:383.15pt;height:244.8pt" o:ole="">
             <v:imagedata r:id="rId15" o:title=""/>
           </v:shape>
-          <o:OLEObject Type="Embed" ProgID="Visio.Drawing.11" ShapeID="_x0000_i1027" DrawAspect="Content" ObjectID="_1564299894" r:id="rId16"/>
+          <o:OLEObject Type="Embed" ProgID="Visio.Drawing.11" ShapeID="_x0000_i1027" DrawAspect="Content" ObjectID="_1564329779" r:id="rId16"/>
         </w:object>
       </w:r>
     </w:p>
@@ -9108,7 +9108,7 @@
           <v:shape id="_x0000_i1028" type="#_x0000_t75" style="width:383.15pt;height:387.55pt" o:ole="">
             <v:imagedata r:id="rId17" o:title=""/>
           </v:shape>
-          <o:OLEObject Type="Embed" ProgID="Visio.Drawing.11" ShapeID="_x0000_i1028" DrawAspect="Content" ObjectID="_1564299895" r:id="rId18"/>
+          <o:OLEObject Type="Embed" ProgID="Visio.Drawing.11" ShapeID="_x0000_i1028" DrawAspect="Content" ObjectID="_1564329780" r:id="rId18"/>
         </w:object>
       </w:r>
     </w:p>
@@ -9159,7 +9159,7 @@
           <v:shape id="_x0000_i1029" type="#_x0000_t75" style="width:383.8pt;height:388.8pt" o:ole="">
             <v:imagedata r:id="rId19" o:title=""/>
           </v:shape>
-          <o:OLEObject Type="Embed" ProgID="Visio.Drawing.11" ShapeID="_x0000_i1029" DrawAspect="Content" ObjectID="_1564299896" r:id="rId20"/>
+          <o:OLEObject Type="Embed" ProgID="Visio.Drawing.11" ShapeID="_x0000_i1029" DrawAspect="Content" ObjectID="_1564329781" r:id="rId20"/>
         </w:object>
       </w:r>
     </w:p>
@@ -9210,7 +9210,7 @@
           <v:shape id="_x0000_i1030" type="#_x0000_t75" style="width:383.8pt;height:388.8pt" o:ole="">
             <v:imagedata r:id="rId21" o:title=""/>
           </v:shape>
-          <o:OLEObject Type="Embed" ProgID="Visio.Drawing.11" ShapeID="_x0000_i1030" DrawAspect="Content" ObjectID="_1564299897" r:id="rId22"/>
+          <o:OLEObject Type="Embed" ProgID="Visio.Drawing.11" ShapeID="_x0000_i1030" DrawAspect="Content" ObjectID="_1564329782" r:id="rId22"/>
         </w:object>
       </w:r>
     </w:p>
@@ -9261,7 +9261,7 @@
           <v:shape id="_x0000_i1031" type="#_x0000_t75" style="width:385.05pt;height:388.8pt" o:ole="">
             <v:imagedata r:id="rId23" o:title=""/>
           </v:shape>
-          <o:OLEObject Type="Embed" ProgID="Visio.Drawing.11" ShapeID="_x0000_i1031" DrawAspect="Content" ObjectID="_1564299898" r:id="rId24"/>
+          <o:OLEObject Type="Embed" ProgID="Visio.Drawing.11" ShapeID="_x0000_i1031" DrawAspect="Content" ObjectID="_1564329783" r:id="rId24"/>
         </w:object>
       </w:r>
     </w:p>
@@ -9312,7 +9312,7 @@
           <v:shape id="_x0000_i1032" type="#_x0000_t75" style="width:383.8pt;height:388.8pt" o:ole="">
             <v:imagedata r:id="rId25" o:title=""/>
           </v:shape>
-          <o:OLEObject Type="Embed" ProgID="Visio.Drawing.11" ShapeID="_x0000_i1032" DrawAspect="Content" ObjectID="_1564299899" r:id="rId26"/>
+          <o:OLEObject Type="Embed" ProgID="Visio.Drawing.11" ShapeID="_x0000_i1032" DrawAspect="Content" ObjectID="_1564329784" r:id="rId26"/>
         </w:object>
       </w:r>
     </w:p>
@@ -9375,7 +9375,7 @@
           <v:shape id="_x0000_i1033" type="#_x0000_t75" style="width:382.55pt;height:386.9pt" o:ole="">
             <v:imagedata r:id="rId27" o:title=""/>
           </v:shape>
-          <o:OLEObject Type="Embed" ProgID="Visio.Drawing.11" ShapeID="_x0000_i1033" DrawAspect="Content" ObjectID="_1564299900" r:id="rId28"/>
+          <o:OLEObject Type="Embed" ProgID="Visio.Drawing.11" ShapeID="_x0000_i1033" DrawAspect="Content" ObjectID="_1564329785" r:id="rId28"/>
         </w:object>
       </w:r>
     </w:p>
@@ -9426,7 +9426,7 @@
           <v:shape id="_x0000_i1034" type="#_x0000_t75" style="width:385.05pt;height:388.8pt" o:ole="">
             <v:imagedata r:id="rId29" o:title=""/>
           </v:shape>
-          <o:OLEObject Type="Embed" ProgID="Visio.Drawing.11" ShapeID="_x0000_i1034" DrawAspect="Content" ObjectID="_1564299901" r:id="rId30"/>
+          <o:OLEObject Type="Embed" ProgID="Visio.Drawing.11" ShapeID="_x0000_i1034" DrawAspect="Content" ObjectID="_1564329786" r:id="rId30"/>
         </w:object>
       </w:r>
     </w:p>
@@ -9474,7 +9474,7 @@
           <v:shape id="_x0000_i1035" type="#_x0000_t75" style="width:385.05pt;height:388.8pt" o:ole="">
             <v:imagedata r:id="rId31" o:title=""/>
           </v:shape>
-          <o:OLEObject Type="Embed" ProgID="Visio.Drawing.11" ShapeID="_x0000_i1035" DrawAspect="Content" ObjectID="_1564299902" r:id="rId32"/>
+          <o:OLEObject Type="Embed" ProgID="Visio.Drawing.11" ShapeID="_x0000_i1035" DrawAspect="Content" ObjectID="_1564329787" r:id="rId32"/>
         </w:object>
       </w:r>
     </w:p>
@@ -9525,7 +9525,7 @@
           <v:shape id="_x0000_i1036" type="#_x0000_t75" style="width:385.65pt;height:231.65pt" o:ole="">
             <v:imagedata r:id="rId33" o:title=""/>
           </v:shape>
-          <o:OLEObject Type="Embed" ProgID="Visio.Drawing.11" ShapeID="_x0000_i1036" DrawAspect="Content" ObjectID="_1564299903" r:id="rId34"/>
+          <o:OLEObject Type="Embed" ProgID="Visio.Drawing.11" ShapeID="_x0000_i1036" DrawAspect="Content" ObjectID="_1564329788" r:id="rId34"/>
         </w:object>
       </w:r>
     </w:p>
@@ -17035,9 +17035,9 @@
         <w:lastRenderedPageBreak/>
         <w:drawing>
           <wp:inline distT="0" distB="0" distL="0" distR="0">
-            <wp:extent cx="5359179" cy="5094610"/>
-            <wp:effectExtent l="0" t="0" r="0" b="0"/>
-            <wp:docPr id="3" name="Picture 3"/>
+            <wp:extent cx="5328011" cy="5064981"/>
+            <wp:effectExtent l="0" t="0" r="6350" b="2540"/>
+            <wp:docPr id="2" name="Picture 2"/>
             <wp:cNvGraphicFramePr>
               <a:graphicFrameLocks xmlns:a="http://schemas.openxmlformats.org/drawingml/2006/main" noChangeAspect="1"/>
             </wp:cNvGraphicFramePr>
@@ -17066,7 +17066,7 @@
                   <pic:spPr bwMode="auto">
                     <a:xfrm>
                       <a:off x="0" y="0"/>
-                      <a:ext cx="5364416" cy="5099589"/>
+                      <a:ext cx="5331137" cy="5067953"/>
                     </a:xfrm>
                     <a:prstGeom prst="rect">
                       <a:avLst/>
@@ -19625,7 +19625,7 @@
 </file>
 
 <file path=customXml/itemProps1.xml><?xml version="1.0" encoding="utf-8"?>
-<ds:datastoreItem xmlns:ds="http://schemas.openxmlformats.org/officeDocument/2006/customXml" ds:itemID="{37D5E9CC-BCA0-47AF-911D-A06E7C6A2E28}">
+<ds:datastoreItem xmlns:ds="http://schemas.openxmlformats.org/officeDocument/2006/customXml" ds:itemID="{C7B06FD0-A177-4322-BF6B-3C4B7D4CEB92}">
   <ds:schemaRefs>
     <ds:schemaRef ds:uri="http://schemas.openxmlformats.org/officeDocument/2006/bibliography"/>
   </ds:schemaRefs>

</xml_diff>